<commit_message>
tiny little changes - did not accompplish much
</commit_message>
<xml_diff>
--- a/dailyscrum.docx
+++ b/dailyscrum.docx
@@ -107,86 +107,199 @@
         </w:rPr>
         <w:t>6</w:t>
       </w:r>
+      <w:r>
+        <w:rPr>
+          <w:b/>
+          <w:u w:val="single"/>
+        </w:rPr>
+        <w:t>)</w:t>
+      </w:r>
+    </w:p>
+    <w:p>
+      <w:pPr>
+        <w:rPr>
+          <w:u w:val="single"/>
+        </w:rPr>
+      </w:pPr>
+      <w:r>
+        <w:rPr>
+          <w:u w:val="single"/>
+        </w:rPr>
+        <w:t>What was done?</w:t>
+      </w:r>
+    </w:p>
+    <w:p>
+      <w:r>
+        <w:t>Set up the project in NetBeans</w:t>
+      </w:r>
+    </w:p>
+    <w:p>
+      <w:r>
+        <w:t>Educators log in</w:t>
+      </w:r>
+    </w:p>
+    <w:p>
+      <w:r>
+        <w:t>Educators registration</w:t>
+      </w:r>
+    </w:p>
+    <w:p>
+      <w:r>
+        <w:t>Learners log in</w:t>
+      </w:r>
+    </w:p>
+    <w:p>
+      <w:r>
+        <w:t>Learners registration</w:t>
+      </w:r>
+    </w:p>
+    <w:p>
+      <w:pPr>
+        <w:rPr>
+          <w:u w:val="single"/>
+        </w:rPr>
+      </w:pPr>
+      <w:r>
+        <w:rPr>
+          <w:u w:val="single"/>
+        </w:rPr>
+        <w:t>What will be done?</w:t>
+      </w:r>
+    </w:p>
+    <w:p>
+      <w:r>
+        <w:t>Set up the database</w:t>
+      </w:r>
+    </w:p>
+    <w:p>
+      <w:r>
+        <w:t>Quiz creation</w:t>
+      </w:r>
+    </w:p>
+    <w:p>
+      <w:r>
+        <w:t>Invitations for quiz</w:t>
+      </w:r>
+    </w:p>
+    <w:p>
+      <w:r>
+        <w:t>Educator account modification</w:t>
+      </w:r>
+    </w:p>
+    <w:p>
+      <w:pPr>
+        <w:rPr>
+          <w:u w:val="single"/>
+        </w:rPr>
+      </w:pPr>
+      <w:r>
+        <w:rPr>
+          <w:u w:val="single"/>
+        </w:rPr>
+        <w:t>What will I need help with?</w:t>
+      </w:r>
+    </w:p>
+    <w:p>
+      <w:r>
+        <w:t>Setting up the database</w:t>
+      </w:r>
+    </w:p>
+    <w:p>
+      <w:pPr>
+        <w:rPr>
+          <w:b/>
+          <w:u w:val="single"/>
+        </w:rPr>
+      </w:pPr>
+      <w:r>
+        <w:rPr>
+          <w:b/>
+          <w:u w:val="single"/>
+        </w:rPr>
+        <w:t xml:space="preserve">Daily scrum (October </w:t>
+      </w:r>
+      <w:r>
+        <w:rPr>
+          <w:b/>
+          <w:u w:val="single"/>
+        </w:rPr>
+        <w:t>7</w:t>
+      </w:r>
+      <w:r>
+        <w:rPr>
+          <w:b/>
+          <w:u w:val="single"/>
+        </w:rPr>
+        <w:t>)</w:t>
+      </w:r>
+    </w:p>
+    <w:p>
+      <w:pPr>
+        <w:rPr>
+          <w:u w:val="single"/>
+        </w:rPr>
+      </w:pPr>
+      <w:r>
+        <w:rPr>
+          <w:u w:val="single"/>
+        </w:rPr>
+        <w:t>What was done?</w:t>
+      </w:r>
+    </w:p>
+    <w:p>
+      <w:r>
+        <w:t>Set up the database</w:t>
+      </w:r>
+    </w:p>
+    <w:p>
+      <w:pPr>
+        <w:rPr>
+          <w:u w:val="single"/>
+        </w:rPr>
+      </w:pPr>
+      <w:r>
+        <w:rPr>
+          <w:u w:val="single"/>
+        </w:rPr>
+        <w:t>What will be done?</w:t>
+      </w:r>
+    </w:p>
+    <w:p>
+      <w:r>
+        <w:t>Quiz creation</w:t>
+      </w:r>
+    </w:p>
+    <w:p>
+      <w:r>
+        <w:lastRenderedPageBreak/>
+        <w:t>Invitations for quiz</w:t>
+      </w:r>
+    </w:p>
+    <w:p>
+      <w:r>
+        <w:t>Educator account modification</w:t>
+      </w:r>
+    </w:p>
+    <w:p>
+      <w:pPr>
+        <w:rPr>
+          <w:u w:val="single"/>
+        </w:rPr>
+      </w:pPr>
+      <w:r>
+        <w:rPr>
+          <w:u w:val="single"/>
+        </w:rPr>
+        <w:t>What will I need help with?</w:t>
+      </w:r>
+    </w:p>
+    <w:p>
+      <w:r>
+        <w:t>Don’t know yet</w:t>
+      </w:r>
       <w:bookmarkStart w:id="0" w:name="_GoBack"/>
       <w:bookmarkEnd w:id="0"/>
-      <w:r>
-        <w:rPr>
-          <w:b/>
-          <w:u w:val="single"/>
-        </w:rPr>
-        <w:t>)</w:t>
-      </w:r>
-    </w:p>
-    <w:p>
-      <w:pPr>
-        <w:rPr>
-          <w:u w:val="single"/>
-        </w:rPr>
-      </w:pPr>
-      <w:r>
-        <w:rPr>
-          <w:u w:val="single"/>
-        </w:rPr>
-        <w:t>What was done?</w:t>
-      </w:r>
-    </w:p>
-    <w:p>
-      <w:r>
-        <w:t>Nothing</w:t>
-      </w:r>
-    </w:p>
-    <w:p>
-      <w:pPr>
-        <w:rPr>
-          <w:u w:val="single"/>
-        </w:rPr>
-      </w:pPr>
-      <w:r>
-        <w:rPr>
-          <w:u w:val="single"/>
-        </w:rPr>
-        <w:t>What will be done?</w:t>
-      </w:r>
-    </w:p>
-    <w:p>
-      <w:r>
-        <w:t>Set up the project in NetBeans</w:t>
-      </w:r>
-    </w:p>
-    <w:p>
-      <w:r>
-        <w:t>Build all of the required html</w:t>
-      </w:r>
-    </w:p>
-    <w:p>
-      <w:r>
-        <w:t>Set up the database</w:t>
-      </w:r>
-    </w:p>
-    <w:p>
-      <w:pPr>
-        <w:rPr>
-          <w:u w:val="single"/>
-        </w:rPr>
-      </w:pPr>
-      <w:r>
-        <w:rPr>
-          <w:u w:val="single"/>
-        </w:rPr>
-        <w:t>What will I need help with?</w:t>
-      </w:r>
-    </w:p>
-    <w:p>
-      <w:r>
-        <w:t xml:space="preserve">Setting up the project in NetBeans. </w:t>
-      </w:r>
-    </w:p>
-    <w:p>
-      <w:r>
-        <w:t>Setting up the database</w:t>
-      </w:r>
-    </w:p>
-    <w:p/>
+    </w:p>
     <w:sectPr>
       <w:pgSz w:w="12240" w:h="15840"/>
       <w:pgMar w:top="1440" w:right="1440" w:bottom="1440" w:left="1440" w:header="720" w:footer="720" w:gutter="0"/>

</xml_diff>